<commit_message>
docs: Cambiados los roles
</commit_message>
<xml_diff>
--- a/reports/Group/D02/00 - Requirements - Group.docx
+++ b/reports/Group/D02/00 - Requirements - Group.docx
@@ -449,8 +449,16 @@
                   <w:rPr>
                     <w:rFonts w:asciiTheme="majorHAnsi" w:hAnsiTheme="majorHAnsi" w:cstheme="majorHAnsi"/>
                   </w:rPr>
-                  <w:t>Fernández Noguerol</w:t>
+                  <w:t xml:space="preserve">Fernández </w:t>
                 </w:r>
+                <w:proofErr w:type="spellStart"/>
+                <w:r>
+                  <w:rPr>
+                    <w:rFonts w:asciiTheme="majorHAnsi" w:hAnsiTheme="majorHAnsi" w:cstheme="majorHAnsi"/>
+                  </w:rPr>
+                  <w:t>Noguerol</w:t>
+                </w:r>
+                <w:proofErr w:type="spellEnd"/>
                 <w:r>
                   <w:rPr>
                     <w:rFonts w:asciiTheme="majorHAnsi" w:hAnsiTheme="majorHAnsi" w:cstheme="majorHAnsi"/>
@@ -533,24 +541,42 @@
                   </w:rPr>
                   <w:t xml:space="preserve">, </w:t>
                 </w:r>
+                <w:proofErr w:type="spellStart"/>
                 <w:r>
                   <w:rPr>
                     <w:rFonts w:asciiTheme="majorHAnsi" w:hAnsiTheme="majorHAnsi" w:cstheme="majorHAnsi"/>
                   </w:rPr>
                   <w:t>Analista</w:t>
                 </w:r>
+                <w:proofErr w:type="spellEnd"/>
                 <w:r>
                   <w:rPr>
                     <w:rFonts w:asciiTheme="majorHAnsi" w:hAnsiTheme="majorHAnsi" w:cstheme="majorHAnsi"/>
                   </w:rPr>
                   <w:t xml:space="preserve">, </w:t>
                 </w:r>
+                <w:proofErr w:type="spellStart"/>
                 <w:r>
                   <w:rPr>
                     <w:rFonts w:asciiTheme="majorHAnsi" w:hAnsiTheme="majorHAnsi" w:cstheme="majorHAnsi"/>
                   </w:rPr>
-                  <w:t>Desarrollador, Tester y Operador</w:t>
+                  <w:t>Desarrollador</w:t>
                 </w:r>
+                <w:proofErr w:type="spellEnd"/>
+                <w:r>
+                  <w:rPr>
+                    <w:rFonts w:asciiTheme="majorHAnsi" w:hAnsiTheme="majorHAnsi" w:cstheme="majorHAnsi"/>
+                  </w:rPr>
+                  <w:t xml:space="preserve">, Tester y </w:t>
+                </w:r>
+                <w:proofErr w:type="spellStart"/>
+                <w:r>
+                  <w:rPr>
+                    <w:rFonts w:asciiTheme="majorHAnsi" w:hAnsiTheme="majorHAnsi" w:cstheme="majorHAnsi"/>
+                  </w:rPr>
+                  <w:t>Operador</w:t>
+                </w:r>
+                <w:proofErr w:type="spellEnd"/>
                 <w:r>
                   <w:rPr>
                     <w:rFonts w:asciiTheme="majorHAnsi" w:hAnsiTheme="majorHAnsi" w:cstheme="majorHAnsi"/>
@@ -754,8 +780,16 @@
                   <w:rPr>
                     <w:rFonts w:asciiTheme="majorHAnsi" w:hAnsiTheme="majorHAnsi" w:cstheme="majorHAnsi"/>
                   </w:rPr>
-                  <w:t>Gutierrez Arazo</w:t>
+                  <w:t xml:space="preserve">Gutierrez </w:t>
                 </w:r>
+                <w:proofErr w:type="spellStart"/>
+                <w:r>
+                  <w:rPr>
+                    <w:rFonts w:asciiTheme="majorHAnsi" w:hAnsiTheme="majorHAnsi" w:cstheme="majorHAnsi"/>
+                  </w:rPr>
+                  <w:t>Arazo</w:t>
+                </w:r>
+                <w:proofErr w:type="spellEnd"/>
                 <w:r>
                   <w:rPr>
                     <w:rFonts w:asciiTheme="majorHAnsi" w:hAnsiTheme="majorHAnsi" w:cstheme="majorHAnsi"/>
@@ -826,24 +860,28 @@
                   </w:rPr>
                   <w:t xml:space="preserve"> </w:t>
                 </w:r>
+                <w:proofErr w:type="spellStart"/>
                 <w:r>
                   <w:rPr>
                     <w:rFonts w:asciiTheme="majorHAnsi" w:hAnsiTheme="majorHAnsi" w:cstheme="majorHAnsi"/>
                   </w:rPr>
                   <w:t>Analista</w:t>
                 </w:r>
+                <w:proofErr w:type="spellEnd"/>
                 <w:r>
                   <w:rPr>
                     <w:rFonts w:asciiTheme="majorHAnsi" w:hAnsiTheme="majorHAnsi" w:cstheme="majorHAnsi"/>
                   </w:rPr>
                   <w:t xml:space="preserve">, </w:t>
                 </w:r>
+                <w:proofErr w:type="spellStart"/>
                 <w:r>
                   <w:rPr>
                     <w:rFonts w:asciiTheme="majorHAnsi" w:hAnsiTheme="majorHAnsi" w:cstheme="majorHAnsi"/>
                   </w:rPr>
                   <w:t>Desarrollador</w:t>
                 </w:r>
+                <w:proofErr w:type="spellEnd"/>
                 <w:r>
                   <w:rPr>
                     <w:rFonts w:asciiTheme="majorHAnsi" w:hAnsiTheme="majorHAnsi" w:cstheme="majorHAnsi"/>
@@ -1002,12 +1040,14 @@
                   </w:rPr>
                   <w:t xml:space="preserve"> </w:t>
                 </w:r>
+                <w:proofErr w:type="spellStart"/>
                 <w:r>
                   <w:rPr>
                     <w:rFonts w:asciiTheme="majorHAnsi" w:hAnsiTheme="majorHAnsi" w:cstheme="majorHAnsi"/>
                   </w:rPr>
                   <w:t>juavarver</w:t>
                 </w:r>
+                <w:proofErr w:type="spellEnd"/>
                 <w:r>
                   <w:rPr>
                     <w:rFonts w:asciiTheme="majorHAnsi" w:hAnsiTheme="majorHAnsi" w:cstheme="majorHAnsi"/>
@@ -1135,11 +1175,33 @@
                   </w:rPr>
                   <w:t xml:space="preserve"> </w:t>
                 </w:r>
+                <w:proofErr w:type="spellStart"/>
                 <w:r>
                   <w:rPr>
                     <w:rFonts w:asciiTheme="majorHAnsi" w:hAnsiTheme="majorHAnsi" w:cstheme="majorHAnsi"/>
                   </w:rPr>
-                  <w:t>Analista, Desarrollador, Tester</w:t>
+                  <w:t>Analista</w:t>
+                </w:r>
+                <w:proofErr w:type="spellEnd"/>
+                <w:r>
+                  <w:rPr>
+                    <w:rFonts w:asciiTheme="majorHAnsi" w:hAnsiTheme="majorHAnsi" w:cstheme="majorHAnsi"/>
+                  </w:rPr>
+                  <w:t xml:space="preserve">, </w:t>
+                </w:r>
+                <w:proofErr w:type="spellStart"/>
+                <w:r>
+                  <w:rPr>
+                    <w:rFonts w:asciiTheme="majorHAnsi" w:hAnsiTheme="majorHAnsi" w:cstheme="majorHAnsi"/>
+                  </w:rPr>
+                  <w:t>Desarrollador</w:t>
+                </w:r>
+                <w:proofErr w:type="spellEnd"/>
+                <w:r>
+                  <w:rPr>
+                    <w:rFonts w:asciiTheme="majorHAnsi" w:hAnsiTheme="majorHAnsi" w:cstheme="majorHAnsi"/>
+                  </w:rPr>
+                  <w:t>, Tester</w:t>
                 </w:r>
                 <w:r>
                   <w:rPr>
@@ -1350,8 +1412,16 @@
                   <w:rPr>
                     <w:rFonts w:asciiTheme="majorHAnsi" w:hAnsiTheme="majorHAnsi" w:cstheme="majorHAnsi"/>
                   </w:rPr>
-                  <w:t>Benito Merchán</w:t>
+                  <w:t xml:space="preserve">Benito </w:t>
                 </w:r>
+                <w:proofErr w:type="spellStart"/>
+                <w:r>
+                  <w:rPr>
+                    <w:rFonts w:asciiTheme="majorHAnsi" w:hAnsiTheme="majorHAnsi" w:cstheme="majorHAnsi"/>
+                  </w:rPr>
+                  <w:t>Merchán</w:t>
+                </w:r>
+                <w:proofErr w:type="spellEnd"/>
                 <w:r>
                   <w:rPr>
                     <w:rFonts w:asciiTheme="majorHAnsi" w:hAnsiTheme="majorHAnsi" w:cstheme="majorHAnsi"/>
@@ -1426,7 +1496,49 @@
                   <w:rPr>
                     <w:rFonts w:asciiTheme="majorHAnsi" w:hAnsiTheme="majorHAnsi" w:cstheme="majorHAnsi"/>
                   </w:rPr>
-                  <w:t>Analista, Desarrollador, Tester</w:t>
+                  <w:t xml:space="preserve">Manager, </w:t>
+                </w:r>
+                <w:proofErr w:type="spellStart"/>
+                <w:r>
+                  <w:rPr>
+                    <w:rFonts w:asciiTheme="majorHAnsi" w:hAnsiTheme="majorHAnsi" w:cstheme="majorHAnsi"/>
+                  </w:rPr>
+                  <w:t>Operador</w:t>
+                </w:r>
+                <w:proofErr w:type="spellEnd"/>
+                <w:r>
+                  <w:rPr>
+                    <w:rFonts w:asciiTheme="majorHAnsi" w:hAnsiTheme="majorHAnsi" w:cstheme="majorHAnsi"/>
+                  </w:rPr>
+                  <w:t xml:space="preserve">, </w:t>
+                </w:r>
+                <w:proofErr w:type="spellStart"/>
+                <w:r>
+                  <w:rPr>
+                    <w:rFonts w:asciiTheme="majorHAnsi" w:hAnsiTheme="majorHAnsi" w:cstheme="majorHAnsi"/>
+                  </w:rPr>
+                  <w:t>Analista</w:t>
+                </w:r>
+                <w:proofErr w:type="spellEnd"/>
+                <w:r>
+                  <w:rPr>
+                    <w:rFonts w:asciiTheme="majorHAnsi" w:hAnsiTheme="majorHAnsi" w:cstheme="majorHAnsi"/>
+                  </w:rPr>
+                  <w:t xml:space="preserve">, </w:t>
+                </w:r>
+                <w:proofErr w:type="spellStart"/>
+                <w:r>
+                  <w:rPr>
+                    <w:rFonts w:asciiTheme="majorHAnsi" w:hAnsiTheme="majorHAnsi" w:cstheme="majorHAnsi"/>
+                  </w:rPr>
+                  <w:t>Desarrollador</w:t>
+                </w:r>
+                <w:proofErr w:type="spellEnd"/>
+                <w:r>
+                  <w:rPr>
+                    <w:rFonts w:asciiTheme="majorHAnsi" w:hAnsiTheme="majorHAnsi" w:cstheme="majorHAnsi"/>
+                  </w:rPr>
+                  <w:t>, Tester</w:t>
                 </w:r>
                 <w:r>
                   <w:rPr>
@@ -1708,20 +1820,30 @@
                   <w:rPr>
                     <w:rFonts w:asciiTheme="majorHAnsi" w:hAnsiTheme="majorHAnsi" w:cstheme="majorHAnsi"/>
                   </w:rPr>
-                  <w:t xml:space="preserve"> Analista</w:t>
+                  <w:t xml:space="preserve"> </w:t>
                 </w:r>
+                <w:proofErr w:type="spellStart"/>
+                <w:r>
+                  <w:rPr>
+                    <w:rFonts w:asciiTheme="majorHAnsi" w:hAnsiTheme="majorHAnsi" w:cstheme="majorHAnsi"/>
+                  </w:rPr>
+                  <w:t>Analista</w:t>
+                </w:r>
+                <w:proofErr w:type="spellEnd"/>
                 <w:r>
                   <w:rPr>
                     <w:rFonts w:asciiTheme="majorHAnsi" w:hAnsiTheme="majorHAnsi" w:cstheme="majorHAnsi"/>
                   </w:rPr>
                   <w:t xml:space="preserve">, </w:t>
                 </w:r>
+                <w:proofErr w:type="spellStart"/>
                 <w:r>
                   <w:rPr>
                     <w:rFonts w:asciiTheme="majorHAnsi" w:hAnsiTheme="majorHAnsi" w:cstheme="majorHAnsi"/>
                   </w:rPr>
                   <w:t>Desarrollador</w:t>
                 </w:r>
+                <w:proofErr w:type="spellEnd"/>
                 <w:r>
                   <w:rPr>
                     <w:rFonts w:asciiTheme="majorHAnsi" w:hAnsiTheme="majorHAnsi" w:cstheme="majorHAnsi"/>
@@ -1843,11 +1965,19 @@
                   </w:rPr>
                   <w:t xml:space="preserve"> </w:t>
                 </w:r>
+                <w:proofErr w:type="spellStart"/>
                 <w:r>
                   <w:rPr>
                     <w:rFonts w:asciiTheme="majorHAnsi" w:hAnsiTheme="majorHAnsi" w:cstheme="majorHAnsi"/>
                   </w:rPr>
-                  <w:t>Febrero 20</w:t>
+                  <w:t>Febrero</w:t>
+                </w:r>
+                <w:proofErr w:type="spellEnd"/>
+                <w:r>
+                  <w:rPr>
+                    <w:rFonts w:asciiTheme="majorHAnsi" w:hAnsiTheme="majorHAnsi" w:cstheme="majorHAnsi"/>
+                  </w:rPr>
+                  <w:t xml:space="preserve"> 20</w:t>
                 </w:r>
                 <w:r>
                   <w:rPr>
@@ -11414,12 +11544,14 @@
     <w:rsid w:val="00790E22"/>
     <w:rsid w:val="00802250"/>
     <w:rsid w:val="0082287A"/>
+    <w:rsid w:val="00843593"/>
     <w:rsid w:val="008B1087"/>
     <w:rsid w:val="008B2B2C"/>
     <w:rsid w:val="008E4C14"/>
     <w:rsid w:val="0093034B"/>
     <w:rsid w:val="00946AA5"/>
     <w:rsid w:val="00953D97"/>
+    <w:rsid w:val="009C3669"/>
     <w:rsid w:val="009F61B1"/>
     <w:rsid w:val="00A011E1"/>
     <w:rsid w:val="00A04483"/>

</xml_diff>